<commit_message>
Introduced nodes into code, assigning only to bullets so that it updates 60 times a second to see if it's hitting an enemy or not. I need to implicate this into enemy spaceships because the bullets will only detect one spaceship opposed to all of them.
</commit_message>
<xml_diff>
--- a/Space Invaders Revamped/Independent_Study_Project_-_Checkpoint_1.docx
+++ b/Space Invaders Revamped/Independent_Study_Project_-_Checkpoint_1.docx
@@ -410,7 +410,7 @@
             </w:tcMar>
           </w:tcPr>
           <w:p>
-            <w:hyperlink r:id="rId7" w:history="1">
+            <w:hyperlink r:id="rId7" w:anchor="L10-L14" w:history="1">
               <w:r>
                 <w:rPr>
                   <w:rStyle w:val="Hyperlink"/>
@@ -453,8 +453,6 @@
             <w:r>
               <w:t>the images of sprites and the audio file for when the bullet gets shot out of the player.</w:t>
             </w:r>
-            <w:bookmarkStart w:id="0" w:name="_GoBack"/>
-            <w:bookmarkEnd w:id="0"/>
           </w:p>
         </w:tc>
       </w:tr>
@@ -508,13 +506,15 @@
           <w:rFonts w:ascii="Arial Unicode MS" w:hAnsi="Arial Unicode MS"/>
           <w:sz w:val="20"/>
           <w:szCs w:val="20"/>
-        </w:rPr>
-        <w:t>✩</w:t>
-      </w:r>
-      <w:r>
-        <w:rPr>
-          <w:sz w:val="20"/>
-          <w:szCs w:val="20"/>
+          <w:highlight w:val="yellow"/>
+        </w:rPr>
+        <w:t>✩</w:t>
+      </w:r>
+      <w:r>
+        <w:rPr>
+          <w:sz w:val="20"/>
+          <w:szCs w:val="20"/>
+          <w:highlight w:val="yellow"/>
         </w:rPr>
         <w:t xml:space="preserve"> </w:t>
       </w:r>
@@ -523,13 +523,15 @@
           <w:rFonts w:ascii="Arial Unicode MS" w:hAnsi="Arial Unicode MS"/>
           <w:sz w:val="20"/>
           <w:szCs w:val="20"/>
-        </w:rPr>
-        <w:t>✩</w:t>
-      </w:r>
-      <w:r>
-        <w:rPr>
-          <w:sz w:val="20"/>
-          <w:szCs w:val="20"/>
+          <w:highlight w:val="yellow"/>
+        </w:rPr>
+        <w:t>✩</w:t>
+      </w:r>
+      <w:r>
+        <w:rPr>
+          <w:sz w:val="20"/>
+          <w:szCs w:val="20"/>
+          <w:highlight w:val="yellow"/>
         </w:rPr>
         <w:t xml:space="preserve"> </w:t>
       </w:r>
@@ -538,13 +540,15 @@
           <w:rFonts w:ascii="Arial Unicode MS" w:hAnsi="Arial Unicode MS"/>
           <w:sz w:val="20"/>
           <w:szCs w:val="20"/>
-        </w:rPr>
-        <w:t>✩</w:t>
-      </w:r>
-      <w:r>
-        <w:rPr>
-          <w:sz w:val="20"/>
-          <w:szCs w:val="20"/>
+          <w:highlight w:val="yellow"/>
+        </w:rPr>
+        <w:t>✩</w:t>
+      </w:r>
+      <w:r>
+        <w:rPr>
+          <w:sz w:val="20"/>
+          <w:szCs w:val="20"/>
+          <w:highlight w:val="yellow"/>
         </w:rPr>
         <w:t xml:space="preserve"> </w:t>
       </w:r>
@@ -553,13 +557,15 @@
           <w:rFonts w:ascii="Arial Unicode MS" w:hAnsi="Arial Unicode MS"/>
           <w:sz w:val="20"/>
           <w:szCs w:val="20"/>
-        </w:rPr>
-        <w:t>✩</w:t>
-      </w:r>
-      <w:r>
-        <w:rPr>
-          <w:sz w:val="20"/>
-          <w:szCs w:val="20"/>
+          <w:highlight w:val="yellow"/>
+        </w:rPr>
+        <w:t>✩</w:t>
+      </w:r>
+      <w:r>
+        <w:rPr>
+          <w:sz w:val="20"/>
+          <w:szCs w:val="20"/>
+          <w:highlight w:val="yellow"/>
         </w:rPr>
         <w:t xml:space="preserve"> </w:t>
       </w:r>
@@ -568,6 +574,7 @@
           <w:rFonts w:ascii="Arial Unicode MS" w:hAnsi="Arial Unicode MS"/>
           <w:sz w:val="20"/>
           <w:szCs w:val="20"/>
+          <w:highlight w:val="yellow"/>
         </w:rPr>
         <w:t>✩</w:t>
       </w:r>
@@ -604,6 +611,917 @@
           <w:szCs w:val="20"/>
         </w:rPr>
         <w:t xml:space="preserve"> use assignment statements correctly with both arithmetic and string expressions in computer programs;</w:t>
+      </w:r>
+    </w:p>
+    <w:p>
+      <w:pPr>
+        <w:pStyle w:val="Body"/>
+        <w:rPr>
+          <w:sz w:val="20"/>
+          <w:szCs w:val="20"/>
+        </w:rPr>
+      </w:pPr>
+    </w:p>
+    <w:p>
+      <w:pPr>
+        <w:pStyle w:val="Body"/>
+        <w:rPr>
+          <w:sz w:val="20"/>
+          <w:szCs w:val="20"/>
+        </w:rPr>
+      </w:pPr>
+    </w:p>
+    <w:tbl>
+      <w:tblPr>
+        <w:tblW w:w="12955" w:type="dxa"/>
+        <w:tblInd w:w="108" w:type="dxa"/>
+        <w:tblBorders>
+          <w:top w:val="single" w:sz="2" w:space="0" w:color="000000"/>
+          <w:left w:val="single" w:sz="2" w:space="0" w:color="000000"/>
+          <w:bottom w:val="single" w:sz="2" w:space="0" w:color="000000"/>
+          <w:right w:val="single" w:sz="2" w:space="0" w:color="000000"/>
+          <w:insideH w:val="single" w:sz="2" w:space="0" w:color="000000"/>
+          <w:insideV w:val="single" w:sz="2" w:space="0" w:color="000000"/>
+        </w:tblBorders>
+        <w:shd w:val="clear" w:color="auto" w:fill="BDC0BF"/>
+        <w:tblLayout w:type="fixed"/>
+        <w:tblLook w:val="04A0" w:firstRow="1" w:lastRow="0" w:firstColumn="1" w:lastColumn="0" w:noHBand="0" w:noVBand="1"/>
+      </w:tblPr>
+      <w:tblGrid>
+        <w:gridCol w:w="12955"/>
+      </w:tblGrid>
+      <w:tr>
+        <w:trPr>
+          <w:trHeight w:val="279"/>
+          <w:tblHeader/>
+        </w:trPr>
+        <w:tc>
+          <w:tcPr>
+            <w:tcW w:w="12955" w:type="dxa"/>
+            <w:tcBorders>
+              <w:top w:val="single" w:sz="2" w:space="0" w:color="000000"/>
+              <w:left w:val="single" w:sz="2" w:space="0" w:color="000000"/>
+              <w:bottom w:val="single" w:sz="4" w:space="0" w:color="000000"/>
+              <w:right w:val="single" w:sz="2" w:space="0" w:color="000000"/>
+            </w:tcBorders>
+            <w:shd w:val="clear" w:color="auto" w:fill="BDC0BF"/>
+            <w:tcMar>
+              <w:top w:w="80" w:type="dxa"/>
+              <w:left w:w="80" w:type="dxa"/>
+              <w:bottom w:w="80" w:type="dxa"/>
+              <w:right w:w="80" w:type="dxa"/>
+            </w:tcMar>
+          </w:tcPr>
+          <w:p>
+            <w:pPr>
+              <w:pStyle w:val="TableStyle1"/>
+            </w:pPr>
+            <w:r>
+              <w:t>Evidence:</w:t>
+            </w:r>
+            <w:r>
+              <w:rPr>
+                <w:b w:val="0"/>
+                <w:bCs w:val="0"/>
+              </w:rPr>
+              <w:t xml:space="preserve"> provide link(s) where possible, optionally provide brief explanatory text, add rows as needed</w:t>
+            </w:r>
+          </w:p>
+        </w:tc>
+      </w:tr>
+      <w:tr>
+        <w:tblPrEx>
+          <w:shd w:val="clear" w:color="auto" w:fill="auto"/>
+        </w:tblPrEx>
+        <w:trPr>
+          <w:trHeight w:val="279"/>
+        </w:trPr>
+        <w:tc>
+          <w:tcPr>
+            <w:tcW w:w="12955" w:type="dxa"/>
+            <w:tcBorders>
+              <w:top w:val="single" w:sz="4" w:space="0" w:color="000000"/>
+              <w:left w:val="single" w:sz="2" w:space="0" w:color="000000"/>
+              <w:bottom w:val="single" w:sz="2" w:space="0" w:color="000000"/>
+              <w:right w:val="single" w:sz="2" w:space="0" w:color="000000"/>
+            </w:tcBorders>
+            <w:shd w:val="clear" w:color="auto" w:fill="auto"/>
+            <w:tcMar>
+              <w:top w:w="80" w:type="dxa"/>
+              <w:left w:w="80" w:type="dxa"/>
+              <w:bottom w:w="80" w:type="dxa"/>
+              <w:right w:w="80" w:type="dxa"/>
+            </w:tcMar>
+          </w:tcPr>
+          <w:p>
+            <w:hyperlink r:id="rId8" w:history="1">
+              <w:r>
+                <w:rPr>
+                  <w:rStyle w:val="Hyperlink"/>
+                </w:rPr>
+                <w:t>https://github.com/rsgc-gajer/ISP/blob/master/Space%20Invaders%20Revamped/GameScene.swift#L39-L42</w:t>
+              </w:r>
+            </w:hyperlink>
+          </w:p>
+          <w:p/>
+        </w:tc>
+      </w:tr>
+      <w:tr>
+        <w:tblPrEx>
+          <w:shd w:val="clear" w:color="auto" w:fill="auto"/>
+        </w:tblPrEx>
+        <w:trPr>
+          <w:trHeight w:val="279"/>
+        </w:trPr>
+        <w:tc>
+          <w:tcPr>
+            <w:tcW w:w="12955" w:type="dxa"/>
+            <w:tcBorders>
+              <w:top w:val="single" w:sz="2" w:space="0" w:color="000000"/>
+              <w:left w:val="single" w:sz="2" w:space="0" w:color="000000"/>
+              <w:bottom w:val="single" w:sz="2" w:space="0" w:color="000000"/>
+              <w:right w:val="single" w:sz="2" w:space="0" w:color="000000"/>
+            </w:tcBorders>
+            <w:shd w:val="clear" w:color="auto" w:fill="EEEEEE"/>
+            <w:tcMar>
+              <w:top w:w="80" w:type="dxa"/>
+              <w:left w:w="80" w:type="dxa"/>
+              <w:bottom w:w="80" w:type="dxa"/>
+              <w:right w:w="80" w:type="dxa"/>
+            </w:tcMar>
+          </w:tcPr>
+          <w:p>
+            <w:r>
+              <w:t xml:space="preserve">Here I’m assigning the enemy movements: left, down, up and right. Here they move </w:t>
+            </w:r>
+            <w:r>
+              <w:t xml:space="preserve">by 50 in each direction for a duration of 1 second. </w:t>
+            </w:r>
+          </w:p>
+        </w:tc>
+      </w:tr>
+    </w:tbl>
+    <w:p>
+      <w:pPr>
+        <w:pStyle w:val="Body"/>
+        <w:rPr>
+          <w:sz w:val="20"/>
+          <w:szCs w:val="20"/>
+        </w:rPr>
+      </w:pPr>
+    </w:p>
+    <w:p>
+      <w:pPr>
+        <w:pStyle w:val="Body"/>
+        <w:rPr>
+          <w:sz w:val="20"/>
+          <w:szCs w:val="20"/>
+        </w:rPr>
+      </w:pPr>
+    </w:p>
+    <w:p>
+      <w:pPr>
+        <w:pStyle w:val="Body"/>
+        <w:rPr>
+          <w:b/>
+          <w:bCs/>
+          <w:sz w:val="20"/>
+          <w:szCs w:val="20"/>
+        </w:rPr>
+      </w:pPr>
+      <w:r>
+        <w:rPr>
+          <w:b/>
+          <w:bCs/>
+          <w:sz w:val="20"/>
+          <w:szCs w:val="20"/>
+        </w:rPr>
+        <w:t>Overall rating on this standard</w:t>
+      </w:r>
+      <w:r>
+        <w:rPr>
+          <w:sz w:val="20"/>
+          <w:szCs w:val="20"/>
+        </w:rPr>
+        <w:t xml:space="preserve">: </w:t>
+      </w:r>
+      <w:r>
+        <w:rPr>
+          <w:rFonts w:ascii="Arial Unicode MS" w:hAnsi="Arial Unicode MS"/>
+          <w:sz w:val="20"/>
+          <w:szCs w:val="20"/>
+          <w:highlight w:val="yellow"/>
+        </w:rPr>
+        <w:t>✩</w:t>
+      </w:r>
+      <w:r>
+        <w:rPr>
+          <w:sz w:val="20"/>
+          <w:szCs w:val="20"/>
+          <w:highlight w:val="yellow"/>
+        </w:rPr>
+        <w:t xml:space="preserve"> </w:t>
+      </w:r>
+      <w:r>
+        <w:rPr>
+          <w:rFonts w:ascii="Arial Unicode MS" w:hAnsi="Arial Unicode MS"/>
+          <w:sz w:val="20"/>
+          <w:szCs w:val="20"/>
+          <w:highlight w:val="yellow"/>
+        </w:rPr>
+        <w:t>✩</w:t>
+      </w:r>
+      <w:r>
+        <w:rPr>
+          <w:sz w:val="20"/>
+          <w:szCs w:val="20"/>
+          <w:highlight w:val="yellow"/>
+        </w:rPr>
+        <w:t xml:space="preserve"> </w:t>
+      </w:r>
+      <w:r>
+        <w:rPr>
+          <w:rFonts w:ascii="Arial Unicode MS" w:hAnsi="Arial Unicode MS"/>
+          <w:sz w:val="20"/>
+          <w:szCs w:val="20"/>
+          <w:highlight w:val="yellow"/>
+        </w:rPr>
+        <w:t>✩</w:t>
+      </w:r>
+      <w:r>
+        <w:rPr>
+          <w:sz w:val="20"/>
+          <w:szCs w:val="20"/>
+          <w:highlight w:val="yellow"/>
+        </w:rPr>
+        <w:t xml:space="preserve"> </w:t>
+      </w:r>
+      <w:r>
+        <w:rPr>
+          <w:rFonts w:ascii="Arial Unicode MS" w:hAnsi="Arial Unicode MS"/>
+          <w:sz w:val="20"/>
+          <w:szCs w:val="20"/>
+          <w:highlight w:val="yellow"/>
+        </w:rPr>
+        <w:t>✩</w:t>
+      </w:r>
+      <w:r>
+        <w:rPr>
+          <w:sz w:val="20"/>
+          <w:szCs w:val="20"/>
+        </w:rPr>
+        <w:t xml:space="preserve"> </w:t>
+      </w:r>
+      <w:r>
+        <w:rPr>
+          <w:rFonts w:ascii="Arial Unicode MS" w:hAnsi="Arial Unicode MS"/>
+          <w:sz w:val="20"/>
+          <w:szCs w:val="20"/>
+        </w:rPr>
+        <w:t>✩</w:t>
+      </w:r>
+    </w:p>
+    <w:p>
+      <w:pPr>
+        <w:pStyle w:val="Body"/>
+        <w:rPr>
+          <w:sz w:val="20"/>
+          <w:szCs w:val="20"/>
+        </w:rPr>
+      </w:pPr>
+    </w:p>
+    <w:p>
+      <w:pPr>
+        <w:pStyle w:val="Body"/>
+        <w:rPr>
+          <w:sz w:val="20"/>
+          <w:szCs w:val="20"/>
+        </w:rPr>
+      </w:pPr>
+    </w:p>
+    <w:p>
+      <w:pPr>
+        <w:pStyle w:val="Body"/>
+      </w:pPr>
+      <w:r>
+        <w:rPr>
+          <w:rFonts w:ascii="Arial Unicode MS" w:hAnsi="Arial Unicode MS"/>
+          <w:sz w:val="20"/>
+          <w:szCs w:val="20"/>
+        </w:rPr>
+        <w:br w:type="page"/>
+      </w:r>
+    </w:p>
+    <w:p>
+      <w:pPr>
+        <w:pStyle w:val="Body"/>
+        <w:rPr>
+          <w:sz w:val="20"/>
+          <w:szCs w:val="20"/>
+        </w:rPr>
+      </w:pPr>
+      <w:r>
+        <w:rPr>
+          <w:b/>
+          <w:bCs/>
+          <w:sz w:val="20"/>
+          <w:szCs w:val="20"/>
+        </w:rPr>
+        <w:lastRenderedPageBreak/>
+        <w:t>A1.4</w:t>
+      </w:r>
+      <w:r>
+        <w:rPr>
+          <w:sz w:val="20"/>
+          <w:szCs w:val="20"/>
+        </w:rPr>
+        <w:t xml:space="preserve"> demonstrate the ability to use Boolean operators (e.g., AND, OR, NOT), comparison operators (i.e., equal to, not equal to, greater than, less than, greater than or equal to, less than or equal to), arithmetic operators (e.g., addition, subtraction, multiplication, division, exponentiation, parentheses), and order of operations correctly in computer programs;</w:t>
+      </w:r>
+    </w:p>
+    <w:p>
+      <w:pPr>
+        <w:pStyle w:val="Body"/>
+        <w:rPr>
+          <w:sz w:val="20"/>
+          <w:szCs w:val="20"/>
+        </w:rPr>
+      </w:pPr>
+    </w:p>
+    <w:tbl>
+      <w:tblPr>
+        <w:tblW w:w="12955" w:type="dxa"/>
+        <w:tblInd w:w="108" w:type="dxa"/>
+        <w:tblBorders>
+          <w:top w:val="single" w:sz="2" w:space="0" w:color="000000"/>
+          <w:left w:val="single" w:sz="2" w:space="0" w:color="000000"/>
+          <w:bottom w:val="single" w:sz="2" w:space="0" w:color="000000"/>
+          <w:right w:val="single" w:sz="2" w:space="0" w:color="000000"/>
+          <w:insideH w:val="single" w:sz="2" w:space="0" w:color="000000"/>
+          <w:insideV w:val="single" w:sz="2" w:space="0" w:color="000000"/>
+        </w:tblBorders>
+        <w:shd w:val="clear" w:color="auto" w:fill="BDC0BF"/>
+        <w:tblLayout w:type="fixed"/>
+        <w:tblLook w:val="04A0" w:firstRow="1" w:lastRow="0" w:firstColumn="1" w:lastColumn="0" w:noHBand="0" w:noVBand="1"/>
+      </w:tblPr>
+      <w:tblGrid>
+        <w:gridCol w:w="12955"/>
+      </w:tblGrid>
+      <w:tr>
+        <w:trPr>
+          <w:trHeight w:val="279"/>
+          <w:tblHeader/>
+        </w:trPr>
+        <w:tc>
+          <w:tcPr>
+            <w:tcW w:w="12955" w:type="dxa"/>
+            <w:tcBorders>
+              <w:top w:val="single" w:sz="2" w:space="0" w:color="000000"/>
+              <w:left w:val="single" w:sz="2" w:space="0" w:color="000000"/>
+              <w:bottom w:val="single" w:sz="4" w:space="0" w:color="000000"/>
+              <w:right w:val="single" w:sz="2" w:space="0" w:color="000000"/>
+            </w:tcBorders>
+            <w:shd w:val="clear" w:color="auto" w:fill="BDC0BF"/>
+            <w:tcMar>
+              <w:top w:w="80" w:type="dxa"/>
+              <w:left w:w="80" w:type="dxa"/>
+              <w:bottom w:w="80" w:type="dxa"/>
+              <w:right w:w="80" w:type="dxa"/>
+            </w:tcMar>
+          </w:tcPr>
+          <w:p>
+            <w:pPr>
+              <w:pStyle w:val="TableStyle1"/>
+            </w:pPr>
+            <w:r>
+              <w:t>Evidence:</w:t>
+            </w:r>
+            <w:r>
+              <w:rPr>
+                <w:b w:val="0"/>
+                <w:bCs w:val="0"/>
+              </w:rPr>
+              <w:t xml:space="preserve"> provide link(s) where possible, optionally provide brief explanatory text, add rows as needed</w:t>
+            </w:r>
+          </w:p>
+        </w:tc>
+      </w:tr>
+      <w:tr>
+        <w:tblPrEx>
+          <w:shd w:val="clear" w:color="auto" w:fill="auto"/>
+        </w:tblPrEx>
+        <w:trPr>
+          <w:trHeight w:val="279"/>
+        </w:trPr>
+        <w:tc>
+          <w:tcPr>
+            <w:tcW w:w="12955" w:type="dxa"/>
+            <w:tcBorders>
+              <w:top w:val="single" w:sz="4" w:space="0" w:color="000000"/>
+              <w:left w:val="single" w:sz="2" w:space="0" w:color="000000"/>
+              <w:bottom w:val="single" w:sz="2" w:space="0" w:color="000000"/>
+              <w:right w:val="single" w:sz="2" w:space="0" w:color="000000"/>
+            </w:tcBorders>
+            <w:shd w:val="clear" w:color="auto" w:fill="auto"/>
+            <w:tcMar>
+              <w:top w:w="80" w:type="dxa"/>
+              <w:left w:w="80" w:type="dxa"/>
+              <w:bottom w:w="80" w:type="dxa"/>
+              <w:right w:w="80" w:type="dxa"/>
+            </w:tcMar>
+          </w:tcPr>
+          <w:p/>
+        </w:tc>
+      </w:tr>
+      <w:tr>
+        <w:tblPrEx>
+          <w:shd w:val="clear" w:color="auto" w:fill="auto"/>
+        </w:tblPrEx>
+        <w:trPr>
+          <w:trHeight w:val="320"/>
+        </w:trPr>
+        <w:tc>
+          <w:tcPr>
+            <w:tcW w:w="12955" w:type="dxa"/>
+            <w:tcBorders>
+              <w:top w:val="single" w:sz="2" w:space="0" w:color="000000"/>
+              <w:left w:val="single" w:sz="2" w:space="0" w:color="000000"/>
+              <w:bottom w:val="single" w:sz="2" w:space="0" w:color="000000"/>
+              <w:right w:val="single" w:sz="2" w:space="0" w:color="000000"/>
+            </w:tcBorders>
+            <w:shd w:val="clear" w:color="auto" w:fill="EEEEEE"/>
+            <w:tcMar>
+              <w:top w:w="80" w:type="dxa"/>
+              <w:left w:w="80" w:type="dxa"/>
+              <w:bottom w:w="80" w:type="dxa"/>
+              <w:right w:w="80" w:type="dxa"/>
+            </w:tcMar>
+          </w:tcPr>
+          <w:p>
+            <w:r>
+              <w:t>Not currently in my code, looking to introduce this later on</w:t>
+            </w:r>
+          </w:p>
+        </w:tc>
+      </w:tr>
+    </w:tbl>
+    <w:p>
+      <w:pPr>
+        <w:pStyle w:val="Body"/>
+        <w:rPr>
+          <w:sz w:val="20"/>
+          <w:szCs w:val="20"/>
+        </w:rPr>
+      </w:pPr>
+    </w:p>
+    <w:p>
+      <w:pPr>
+        <w:pStyle w:val="Body"/>
+        <w:rPr>
+          <w:sz w:val="20"/>
+          <w:szCs w:val="20"/>
+        </w:rPr>
+      </w:pPr>
+    </w:p>
+    <w:p>
+      <w:pPr>
+        <w:pStyle w:val="Body"/>
+        <w:rPr>
+          <w:b/>
+          <w:bCs/>
+          <w:sz w:val="20"/>
+          <w:szCs w:val="20"/>
+        </w:rPr>
+      </w:pPr>
+      <w:r>
+        <w:rPr>
+          <w:b/>
+          <w:bCs/>
+          <w:sz w:val="20"/>
+          <w:szCs w:val="20"/>
+        </w:rPr>
+        <w:t>Overall rating on this standard</w:t>
+      </w:r>
+      <w:r>
+        <w:rPr>
+          <w:sz w:val="20"/>
+          <w:szCs w:val="20"/>
+        </w:rPr>
+        <w:t xml:space="preserve">: </w:t>
+      </w:r>
+      <w:r>
+        <w:rPr>
+          <w:rFonts w:ascii="Arial Unicode MS" w:hAnsi="Arial Unicode MS"/>
+          <w:sz w:val="20"/>
+          <w:szCs w:val="20"/>
+        </w:rPr>
+        <w:t>✩</w:t>
+      </w:r>
+      <w:r>
+        <w:rPr>
+          <w:sz w:val="20"/>
+          <w:szCs w:val="20"/>
+        </w:rPr>
+        <w:t xml:space="preserve"> </w:t>
+      </w:r>
+      <w:r>
+        <w:rPr>
+          <w:rFonts w:ascii="Arial Unicode MS" w:hAnsi="Arial Unicode MS"/>
+          <w:sz w:val="20"/>
+          <w:szCs w:val="20"/>
+        </w:rPr>
+        <w:t>✩</w:t>
+      </w:r>
+      <w:r>
+        <w:rPr>
+          <w:sz w:val="20"/>
+          <w:szCs w:val="20"/>
+        </w:rPr>
+        <w:t xml:space="preserve"> </w:t>
+      </w:r>
+      <w:r>
+        <w:rPr>
+          <w:rFonts w:ascii="Arial Unicode MS" w:hAnsi="Arial Unicode MS"/>
+          <w:sz w:val="20"/>
+          <w:szCs w:val="20"/>
+        </w:rPr>
+        <w:t>✩</w:t>
+      </w:r>
+      <w:r>
+        <w:rPr>
+          <w:sz w:val="20"/>
+          <w:szCs w:val="20"/>
+        </w:rPr>
+        <w:t xml:space="preserve"> </w:t>
+      </w:r>
+      <w:r>
+        <w:rPr>
+          <w:rFonts w:ascii="Arial Unicode MS" w:hAnsi="Arial Unicode MS"/>
+          <w:sz w:val="20"/>
+          <w:szCs w:val="20"/>
+        </w:rPr>
+        <w:t>✩</w:t>
+      </w:r>
+      <w:r>
+        <w:rPr>
+          <w:sz w:val="20"/>
+          <w:szCs w:val="20"/>
+        </w:rPr>
+        <w:t xml:space="preserve"> </w:t>
+      </w:r>
+      <w:r>
+        <w:rPr>
+          <w:rFonts w:ascii="Arial Unicode MS" w:hAnsi="Arial Unicode MS"/>
+          <w:sz w:val="20"/>
+          <w:szCs w:val="20"/>
+        </w:rPr>
+        <w:t>✩</w:t>
+      </w:r>
+    </w:p>
+    <w:p>
+      <w:pPr>
+        <w:pStyle w:val="Body"/>
+        <w:rPr>
+          <w:sz w:val="20"/>
+          <w:szCs w:val="20"/>
+        </w:rPr>
+      </w:pPr>
+    </w:p>
+    <w:p>
+      <w:pPr>
+        <w:pStyle w:val="Body"/>
+        <w:rPr>
+          <w:sz w:val="20"/>
+          <w:szCs w:val="20"/>
+        </w:rPr>
+      </w:pPr>
+    </w:p>
+    <w:p>
+      <w:pPr>
+        <w:pStyle w:val="Body"/>
+        <w:rPr>
+          <w:sz w:val="20"/>
+          <w:szCs w:val="20"/>
+        </w:rPr>
+      </w:pPr>
+      <w:r>
+        <w:rPr>
+          <w:b/>
+          <w:bCs/>
+          <w:sz w:val="20"/>
+          <w:szCs w:val="20"/>
+        </w:rPr>
+        <w:t>A1.5</w:t>
+      </w:r>
+      <w:r>
+        <w:rPr>
+          <w:sz w:val="20"/>
+          <w:szCs w:val="20"/>
+        </w:rPr>
+        <w:t xml:space="preserve"> describe the structure of one-dimensional arrays and related concepts, including elements, indexes, and bounds;</w:t>
+      </w:r>
+    </w:p>
+    <w:p>
+      <w:pPr>
+        <w:pStyle w:val="Body"/>
+        <w:rPr>
+          <w:sz w:val="20"/>
+          <w:szCs w:val="20"/>
+        </w:rPr>
+      </w:pPr>
+    </w:p>
+    <w:tbl>
+      <w:tblPr>
+        <w:tblW w:w="12955" w:type="dxa"/>
+        <w:tblInd w:w="108" w:type="dxa"/>
+        <w:tblBorders>
+          <w:top w:val="single" w:sz="2" w:space="0" w:color="000000"/>
+          <w:left w:val="single" w:sz="2" w:space="0" w:color="000000"/>
+          <w:bottom w:val="single" w:sz="2" w:space="0" w:color="000000"/>
+          <w:right w:val="single" w:sz="2" w:space="0" w:color="000000"/>
+          <w:insideH w:val="single" w:sz="2" w:space="0" w:color="000000"/>
+          <w:insideV w:val="single" w:sz="2" w:space="0" w:color="000000"/>
+        </w:tblBorders>
+        <w:shd w:val="clear" w:color="auto" w:fill="BDC0BF"/>
+        <w:tblLayout w:type="fixed"/>
+        <w:tblLook w:val="04A0" w:firstRow="1" w:lastRow="0" w:firstColumn="1" w:lastColumn="0" w:noHBand="0" w:noVBand="1"/>
+      </w:tblPr>
+      <w:tblGrid>
+        <w:gridCol w:w="12955"/>
+      </w:tblGrid>
+      <w:tr>
+        <w:trPr>
+          <w:trHeight w:val="279"/>
+          <w:tblHeader/>
+        </w:trPr>
+        <w:tc>
+          <w:tcPr>
+            <w:tcW w:w="12955" w:type="dxa"/>
+            <w:tcBorders>
+              <w:top w:val="single" w:sz="2" w:space="0" w:color="000000"/>
+              <w:left w:val="single" w:sz="2" w:space="0" w:color="000000"/>
+              <w:bottom w:val="single" w:sz="4" w:space="0" w:color="000000"/>
+              <w:right w:val="single" w:sz="2" w:space="0" w:color="000000"/>
+            </w:tcBorders>
+            <w:shd w:val="clear" w:color="auto" w:fill="BDC0BF"/>
+            <w:tcMar>
+              <w:top w:w="80" w:type="dxa"/>
+              <w:left w:w="80" w:type="dxa"/>
+              <w:bottom w:w="80" w:type="dxa"/>
+              <w:right w:w="80" w:type="dxa"/>
+            </w:tcMar>
+          </w:tcPr>
+          <w:p>
+            <w:pPr>
+              <w:pStyle w:val="TableStyle1"/>
+            </w:pPr>
+            <w:r>
+              <w:t>Evidence:</w:t>
+            </w:r>
+            <w:r>
+              <w:rPr>
+                <w:b w:val="0"/>
+                <w:bCs w:val="0"/>
+              </w:rPr>
+              <w:t xml:space="preserve"> provide link(s) where possible, optionally provide brief explanatory text, add rows as needed</w:t>
+            </w:r>
+          </w:p>
+        </w:tc>
+      </w:tr>
+      <w:tr>
+        <w:tblPrEx>
+          <w:shd w:val="clear" w:color="auto" w:fill="auto"/>
+        </w:tblPrEx>
+        <w:trPr>
+          <w:trHeight w:val="279"/>
+        </w:trPr>
+        <w:tc>
+          <w:tcPr>
+            <w:tcW w:w="12955" w:type="dxa"/>
+            <w:tcBorders>
+              <w:top w:val="single" w:sz="4" w:space="0" w:color="000000"/>
+              <w:left w:val="single" w:sz="2" w:space="0" w:color="000000"/>
+              <w:bottom w:val="single" w:sz="2" w:space="0" w:color="000000"/>
+              <w:right w:val="single" w:sz="2" w:space="0" w:color="000000"/>
+            </w:tcBorders>
+            <w:shd w:val="clear" w:color="auto" w:fill="auto"/>
+            <w:tcMar>
+              <w:top w:w="80" w:type="dxa"/>
+              <w:left w:w="80" w:type="dxa"/>
+              <w:bottom w:w="80" w:type="dxa"/>
+              <w:right w:w="80" w:type="dxa"/>
+            </w:tcMar>
+          </w:tcPr>
+          <w:p>
+            <w:hyperlink r:id="rId9" w:history="1">
+              <w:r>
+                <w:rPr>
+                  <w:rStyle w:val="Hyperlink"/>
+                </w:rPr>
+                <w:t>https://github.com/rsgc-gajer/ISP/blob/master/Space%20Invaders%20Revamped/GameScene.swift#L20-L24</w:t>
+              </w:r>
+            </w:hyperlink>
+          </w:p>
+          <w:p/>
+        </w:tc>
+      </w:tr>
+      <w:tr>
+        <w:tblPrEx>
+          <w:shd w:val="clear" w:color="auto" w:fill="auto"/>
+        </w:tblPrEx>
+        <w:trPr>
+          <w:trHeight w:val="279"/>
+        </w:trPr>
+        <w:tc>
+          <w:tcPr>
+            <w:tcW w:w="12955" w:type="dxa"/>
+            <w:tcBorders>
+              <w:top w:val="single" w:sz="2" w:space="0" w:color="000000"/>
+              <w:left w:val="single" w:sz="2" w:space="0" w:color="000000"/>
+              <w:bottom w:val="single" w:sz="2" w:space="0" w:color="000000"/>
+              <w:right w:val="single" w:sz="2" w:space="0" w:color="000000"/>
+            </w:tcBorders>
+            <w:shd w:val="clear" w:color="auto" w:fill="EEEEEE"/>
+            <w:tcMar>
+              <w:top w:w="80" w:type="dxa"/>
+              <w:left w:w="80" w:type="dxa"/>
+              <w:bottom w:w="80" w:type="dxa"/>
+              <w:right w:w="80" w:type="dxa"/>
+            </w:tcMar>
+          </w:tcPr>
+          <w:p>
+            <w:r>
+              <w:t>Here</w:t>
+            </w:r>
+            <w:r>
+              <w:t xml:space="preserve"> is an example of me implementing the background into the game. I declare the boundaries, the position, the image, the size and the z position. </w:t>
+            </w:r>
+          </w:p>
+        </w:tc>
+      </w:tr>
+    </w:tbl>
+    <w:p>
+      <w:pPr>
+        <w:pStyle w:val="Body"/>
+        <w:rPr>
+          <w:sz w:val="20"/>
+          <w:szCs w:val="20"/>
+        </w:rPr>
+      </w:pPr>
+    </w:p>
+    <w:p>
+      <w:pPr>
+        <w:pStyle w:val="Body"/>
+        <w:rPr>
+          <w:sz w:val="20"/>
+          <w:szCs w:val="20"/>
+        </w:rPr>
+      </w:pPr>
+    </w:p>
+    <w:p>
+      <w:pPr>
+        <w:pStyle w:val="Body"/>
+        <w:rPr>
+          <w:b/>
+          <w:bCs/>
+          <w:sz w:val="20"/>
+          <w:szCs w:val="20"/>
+        </w:rPr>
+      </w:pPr>
+      <w:r>
+        <w:rPr>
+          <w:b/>
+          <w:bCs/>
+          <w:sz w:val="20"/>
+          <w:szCs w:val="20"/>
+        </w:rPr>
+        <w:t>Overall rating on this standard</w:t>
+      </w:r>
+      <w:r>
+        <w:rPr>
+          <w:sz w:val="20"/>
+          <w:szCs w:val="20"/>
+        </w:rPr>
+        <w:t xml:space="preserve">: </w:t>
+      </w:r>
+      <w:r>
+        <w:rPr>
+          <w:rFonts w:ascii="Arial Unicode MS" w:hAnsi="Arial Unicode MS"/>
+          <w:sz w:val="20"/>
+          <w:szCs w:val="20"/>
+          <w:highlight w:val="yellow"/>
+        </w:rPr>
+        <w:t>✩</w:t>
+      </w:r>
+      <w:r>
+        <w:rPr>
+          <w:sz w:val="20"/>
+          <w:szCs w:val="20"/>
+          <w:highlight w:val="yellow"/>
+        </w:rPr>
+        <w:t xml:space="preserve"> </w:t>
+      </w:r>
+      <w:r>
+        <w:rPr>
+          <w:rFonts w:ascii="Arial Unicode MS" w:hAnsi="Arial Unicode MS"/>
+          <w:sz w:val="20"/>
+          <w:szCs w:val="20"/>
+          <w:highlight w:val="yellow"/>
+        </w:rPr>
+        <w:t>✩</w:t>
+      </w:r>
+      <w:r>
+        <w:rPr>
+          <w:sz w:val="20"/>
+          <w:szCs w:val="20"/>
+          <w:highlight w:val="yellow"/>
+        </w:rPr>
+        <w:t xml:space="preserve"> </w:t>
+      </w:r>
+      <w:r>
+        <w:rPr>
+          <w:rFonts w:ascii="Arial Unicode MS" w:hAnsi="Arial Unicode MS"/>
+          <w:sz w:val="20"/>
+          <w:szCs w:val="20"/>
+          <w:highlight w:val="yellow"/>
+        </w:rPr>
+        <w:t>✩</w:t>
+      </w:r>
+      <w:r>
+        <w:rPr>
+          <w:sz w:val="20"/>
+          <w:szCs w:val="20"/>
+          <w:highlight w:val="yellow"/>
+        </w:rPr>
+        <w:t xml:space="preserve"> </w:t>
+      </w:r>
+      <w:r>
+        <w:rPr>
+          <w:rFonts w:ascii="Arial Unicode MS" w:hAnsi="Arial Unicode MS"/>
+          <w:sz w:val="20"/>
+          <w:szCs w:val="20"/>
+          <w:highlight w:val="yellow"/>
+        </w:rPr>
+        <w:t>✩</w:t>
+      </w:r>
+      <w:r>
+        <w:rPr>
+          <w:sz w:val="20"/>
+          <w:szCs w:val="20"/>
+          <w:highlight w:val="yellow"/>
+        </w:rPr>
+        <w:t xml:space="preserve"> </w:t>
+      </w:r>
+      <w:r>
+        <w:rPr>
+          <w:rFonts w:ascii="Arial Unicode MS" w:hAnsi="Arial Unicode MS"/>
+          <w:sz w:val="20"/>
+          <w:szCs w:val="20"/>
+          <w:highlight w:val="yellow"/>
+        </w:rPr>
+        <w:t>✩</w:t>
+      </w:r>
+    </w:p>
+    <w:p>
+      <w:pPr>
+        <w:pStyle w:val="Body"/>
+        <w:rPr>
+          <w:sz w:val="20"/>
+          <w:szCs w:val="20"/>
+        </w:rPr>
+      </w:pPr>
+    </w:p>
+    <w:p>
+      <w:pPr>
+        <w:pStyle w:val="Body"/>
+        <w:rPr>
+          <w:sz w:val="20"/>
+          <w:szCs w:val="20"/>
+        </w:rPr>
+      </w:pPr>
+    </w:p>
+    <w:p>
+      <w:pPr>
+        <w:pStyle w:val="Body"/>
+        <w:rPr>
+          <w:sz w:val="20"/>
+          <w:szCs w:val="20"/>
+        </w:rPr>
+      </w:pPr>
+      <w:r>
+        <w:rPr>
+          <w:b/>
+          <w:bCs/>
+          <w:sz w:val="20"/>
+          <w:szCs w:val="20"/>
+        </w:rPr>
+        <w:t>A1.6</w:t>
+      </w:r>
+      <w:r>
+        <w:rPr>
+          <w:sz w:val="20"/>
+          <w:szCs w:val="20"/>
+        </w:rPr>
+        <w:t xml:space="preserve"> write programs that declare, initialize, modify, and access one-dimensional arrays.</w:t>
       </w:r>
     </w:p>
     <w:p>
@@ -733,7 +1651,13 @@
               <w:right w:w="80" w:type="dxa"/>
             </w:tcMar>
           </w:tcPr>
-          <w:p/>
+          <w:p>
+            <w:r>
+              <w:t>I currently don’t have any arrays in my code, I plan to implement arrays later on to make my code cleaner</w:t>
+            </w:r>
+            <w:bookmarkStart w:id="0" w:name="_GoBack"/>
+            <w:bookmarkEnd w:id="0"/>
+          </w:p>
         </w:tc>
       </w:tr>
     </w:tbl>
@@ -772,864 +1696,6 @@
           <w:sz w:val="20"/>
           <w:szCs w:val="20"/>
         </w:rPr>
-        <w:t>Overall rating on this standard</w:t>
-      </w:r>
-      <w:r>
-        <w:rPr>
-          <w:sz w:val="20"/>
-          <w:szCs w:val="20"/>
-        </w:rPr>
-        <w:t xml:space="preserve">: </w:t>
-      </w:r>
-      <w:r>
-        <w:rPr>
-          <w:rFonts w:ascii="Arial Unicode MS" w:hAnsi="Arial Unicode MS"/>
-          <w:sz w:val="20"/>
-          <w:szCs w:val="20"/>
-        </w:rPr>
-        <w:t>✩</w:t>
-      </w:r>
-      <w:r>
-        <w:rPr>
-          <w:sz w:val="20"/>
-          <w:szCs w:val="20"/>
-        </w:rPr>
-        <w:t xml:space="preserve"> </w:t>
-      </w:r>
-      <w:r>
-        <w:rPr>
-          <w:rFonts w:ascii="Arial Unicode MS" w:hAnsi="Arial Unicode MS"/>
-          <w:sz w:val="20"/>
-          <w:szCs w:val="20"/>
-        </w:rPr>
-        <w:t>✩</w:t>
-      </w:r>
-      <w:r>
-        <w:rPr>
-          <w:sz w:val="20"/>
-          <w:szCs w:val="20"/>
-        </w:rPr>
-        <w:t xml:space="preserve"> </w:t>
-      </w:r>
-      <w:r>
-        <w:rPr>
-          <w:rFonts w:ascii="Arial Unicode MS" w:hAnsi="Arial Unicode MS"/>
-          <w:sz w:val="20"/>
-          <w:szCs w:val="20"/>
-        </w:rPr>
-        <w:t>✩</w:t>
-      </w:r>
-      <w:r>
-        <w:rPr>
-          <w:sz w:val="20"/>
-          <w:szCs w:val="20"/>
-        </w:rPr>
-        <w:t xml:space="preserve"> </w:t>
-      </w:r>
-      <w:r>
-        <w:rPr>
-          <w:rFonts w:ascii="Arial Unicode MS" w:hAnsi="Arial Unicode MS"/>
-          <w:sz w:val="20"/>
-          <w:szCs w:val="20"/>
-        </w:rPr>
-        <w:t>✩</w:t>
-      </w:r>
-      <w:r>
-        <w:rPr>
-          <w:sz w:val="20"/>
-          <w:szCs w:val="20"/>
-        </w:rPr>
-        <w:t xml:space="preserve"> </w:t>
-      </w:r>
-      <w:r>
-        <w:rPr>
-          <w:rFonts w:ascii="Arial Unicode MS" w:hAnsi="Arial Unicode MS"/>
-          <w:sz w:val="20"/>
-          <w:szCs w:val="20"/>
-        </w:rPr>
-        <w:t>✩</w:t>
-      </w:r>
-    </w:p>
-    <w:p>
-      <w:pPr>
-        <w:pStyle w:val="Body"/>
-        <w:rPr>
-          <w:sz w:val="20"/>
-          <w:szCs w:val="20"/>
-        </w:rPr>
-      </w:pPr>
-    </w:p>
-    <w:p>
-      <w:pPr>
-        <w:pStyle w:val="Body"/>
-        <w:rPr>
-          <w:sz w:val="20"/>
-          <w:szCs w:val="20"/>
-        </w:rPr>
-      </w:pPr>
-    </w:p>
-    <w:p>
-      <w:pPr>
-        <w:pStyle w:val="Body"/>
-      </w:pPr>
-      <w:r>
-        <w:rPr>
-          <w:rFonts w:ascii="Arial Unicode MS" w:hAnsi="Arial Unicode MS"/>
-          <w:sz w:val="20"/>
-          <w:szCs w:val="20"/>
-        </w:rPr>
-        <w:br w:type="page"/>
-      </w:r>
-    </w:p>
-    <w:p>
-      <w:pPr>
-        <w:pStyle w:val="Body"/>
-        <w:rPr>
-          <w:sz w:val="20"/>
-          <w:szCs w:val="20"/>
-        </w:rPr>
-      </w:pPr>
-      <w:r>
-        <w:rPr>
-          <w:b/>
-          <w:bCs/>
-          <w:sz w:val="20"/>
-          <w:szCs w:val="20"/>
-        </w:rPr>
-        <w:lastRenderedPageBreak/>
-        <w:t>A1.4</w:t>
-      </w:r>
-      <w:r>
-        <w:rPr>
-          <w:sz w:val="20"/>
-          <w:szCs w:val="20"/>
-        </w:rPr>
-        <w:t xml:space="preserve"> demonstrate the ability to use Boolean operators (e.g., AND, OR, NOT), comparison operators (i.e., equal to, not equal to, greater than, less than, greater than or equal to, less than or equal to), arithmetic operators (e.g., addition, subtraction, multiplication, division, exponentiation, parentheses), and order of operations correctly in computer programs;</w:t>
-      </w:r>
-    </w:p>
-    <w:p>
-      <w:pPr>
-        <w:pStyle w:val="Body"/>
-        <w:rPr>
-          <w:sz w:val="20"/>
-          <w:szCs w:val="20"/>
-        </w:rPr>
-      </w:pPr>
-    </w:p>
-    <w:tbl>
-      <w:tblPr>
-        <w:tblW w:w="12955" w:type="dxa"/>
-        <w:tblInd w:w="108" w:type="dxa"/>
-        <w:tblBorders>
-          <w:top w:val="single" w:sz="2" w:space="0" w:color="000000"/>
-          <w:left w:val="single" w:sz="2" w:space="0" w:color="000000"/>
-          <w:bottom w:val="single" w:sz="2" w:space="0" w:color="000000"/>
-          <w:right w:val="single" w:sz="2" w:space="0" w:color="000000"/>
-          <w:insideH w:val="single" w:sz="2" w:space="0" w:color="000000"/>
-          <w:insideV w:val="single" w:sz="2" w:space="0" w:color="000000"/>
-        </w:tblBorders>
-        <w:shd w:val="clear" w:color="auto" w:fill="BDC0BF"/>
-        <w:tblLayout w:type="fixed"/>
-        <w:tblLook w:val="04A0" w:firstRow="1" w:lastRow="0" w:firstColumn="1" w:lastColumn="0" w:noHBand="0" w:noVBand="1"/>
-      </w:tblPr>
-      <w:tblGrid>
-        <w:gridCol w:w="12955"/>
-      </w:tblGrid>
-      <w:tr>
-        <w:trPr>
-          <w:trHeight w:val="279"/>
-          <w:tblHeader/>
-        </w:trPr>
-        <w:tc>
-          <w:tcPr>
-            <w:tcW w:w="12955" w:type="dxa"/>
-            <w:tcBorders>
-              <w:top w:val="single" w:sz="2" w:space="0" w:color="000000"/>
-              <w:left w:val="single" w:sz="2" w:space="0" w:color="000000"/>
-              <w:bottom w:val="single" w:sz="4" w:space="0" w:color="000000"/>
-              <w:right w:val="single" w:sz="2" w:space="0" w:color="000000"/>
-            </w:tcBorders>
-            <w:shd w:val="clear" w:color="auto" w:fill="BDC0BF"/>
-            <w:tcMar>
-              <w:top w:w="80" w:type="dxa"/>
-              <w:left w:w="80" w:type="dxa"/>
-              <w:bottom w:w="80" w:type="dxa"/>
-              <w:right w:w="80" w:type="dxa"/>
-            </w:tcMar>
-          </w:tcPr>
-          <w:p>
-            <w:pPr>
-              <w:pStyle w:val="TableStyle1"/>
-            </w:pPr>
-            <w:r>
-              <w:t>Evidence:</w:t>
-            </w:r>
-            <w:r>
-              <w:rPr>
-                <w:b w:val="0"/>
-                <w:bCs w:val="0"/>
-              </w:rPr>
-              <w:t xml:space="preserve"> provide link(s) where possible, optionally provide brief explanatory text, add rows as needed</w:t>
-            </w:r>
-          </w:p>
-        </w:tc>
-      </w:tr>
-      <w:tr>
-        <w:tblPrEx>
-          <w:shd w:val="clear" w:color="auto" w:fill="auto"/>
-        </w:tblPrEx>
-        <w:trPr>
-          <w:trHeight w:val="279"/>
-        </w:trPr>
-        <w:tc>
-          <w:tcPr>
-            <w:tcW w:w="12955" w:type="dxa"/>
-            <w:tcBorders>
-              <w:top w:val="single" w:sz="4" w:space="0" w:color="000000"/>
-              <w:left w:val="single" w:sz="2" w:space="0" w:color="000000"/>
-              <w:bottom w:val="single" w:sz="2" w:space="0" w:color="000000"/>
-              <w:right w:val="single" w:sz="2" w:space="0" w:color="000000"/>
-            </w:tcBorders>
-            <w:shd w:val="clear" w:color="auto" w:fill="auto"/>
-            <w:tcMar>
-              <w:top w:w="80" w:type="dxa"/>
-              <w:left w:w="80" w:type="dxa"/>
-              <w:bottom w:w="80" w:type="dxa"/>
-              <w:right w:w="80" w:type="dxa"/>
-            </w:tcMar>
-          </w:tcPr>
-          <w:p/>
-        </w:tc>
-      </w:tr>
-      <w:tr>
-        <w:tblPrEx>
-          <w:shd w:val="clear" w:color="auto" w:fill="auto"/>
-        </w:tblPrEx>
-        <w:trPr>
-          <w:trHeight w:val="279"/>
-        </w:trPr>
-        <w:tc>
-          <w:tcPr>
-            <w:tcW w:w="12955" w:type="dxa"/>
-            <w:tcBorders>
-              <w:top w:val="single" w:sz="2" w:space="0" w:color="000000"/>
-              <w:left w:val="single" w:sz="2" w:space="0" w:color="000000"/>
-              <w:bottom w:val="single" w:sz="2" w:space="0" w:color="000000"/>
-              <w:right w:val="single" w:sz="2" w:space="0" w:color="000000"/>
-            </w:tcBorders>
-            <w:shd w:val="clear" w:color="auto" w:fill="EEEEEE"/>
-            <w:tcMar>
-              <w:top w:w="80" w:type="dxa"/>
-              <w:left w:w="80" w:type="dxa"/>
-              <w:bottom w:w="80" w:type="dxa"/>
-              <w:right w:w="80" w:type="dxa"/>
-            </w:tcMar>
-          </w:tcPr>
-          <w:p/>
-        </w:tc>
-      </w:tr>
-    </w:tbl>
-    <w:p>
-      <w:pPr>
-        <w:pStyle w:val="Body"/>
-        <w:rPr>
-          <w:sz w:val="20"/>
-          <w:szCs w:val="20"/>
-        </w:rPr>
-      </w:pPr>
-    </w:p>
-    <w:p>
-      <w:pPr>
-        <w:pStyle w:val="Body"/>
-        <w:rPr>
-          <w:sz w:val="20"/>
-          <w:szCs w:val="20"/>
-        </w:rPr>
-      </w:pPr>
-    </w:p>
-    <w:p>
-      <w:pPr>
-        <w:pStyle w:val="Body"/>
-        <w:rPr>
-          <w:b/>
-          <w:bCs/>
-          <w:sz w:val="20"/>
-          <w:szCs w:val="20"/>
-        </w:rPr>
-      </w:pPr>
-      <w:r>
-        <w:rPr>
-          <w:b/>
-          <w:bCs/>
-          <w:sz w:val="20"/>
-          <w:szCs w:val="20"/>
-        </w:rPr>
-        <w:t>Overall rating on this standard</w:t>
-      </w:r>
-      <w:r>
-        <w:rPr>
-          <w:sz w:val="20"/>
-          <w:szCs w:val="20"/>
-        </w:rPr>
-        <w:t xml:space="preserve">: </w:t>
-      </w:r>
-      <w:r>
-        <w:rPr>
-          <w:rFonts w:ascii="Arial Unicode MS" w:hAnsi="Arial Unicode MS"/>
-          <w:sz w:val="20"/>
-          <w:szCs w:val="20"/>
-        </w:rPr>
-        <w:t>✩</w:t>
-      </w:r>
-      <w:r>
-        <w:rPr>
-          <w:sz w:val="20"/>
-          <w:szCs w:val="20"/>
-        </w:rPr>
-        <w:t xml:space="preserve"> </w:t>
-      </w:r>
-      <w:r>
-        <w:rPr>
-          <w:rFonts w:ascii="Arial Unicode MS" w:hAnsi="Arial Unicode MS"/>
-          <w:sz w:val="20"/>
-          <w:szCs w:val="20"/>
-        </w:rPr>
-        <w:t>✩</w:t>
-      </w:r>
-      <w:r>
-        <w:rPr>
-          <w:sz w:val="20"/>
-          <w:szCs w:val="20"/>
-        </w:rPr>
-        <w:t xml:space="preserve"> </w:t>
-      </w:r>
-      <w:r>
-        <w:rPr>
-          <w:rFonts w:ascii="Arial Unicode MS" w:hAnsi="Arial Unicode MS"/>
-          <w:sz w:val="20"/>
-          <w:szCs w:val="20"/>
-        </w:rPr>
-        <w:t>✩</w:t>
-      </w:r>
-      <w:r>
-        <w:rPr>
-          <w:sz w:val="20"/>
-          <w:szCs w:val="20"/>
-        </w:rPr>
-        <w:t xml:space="preserve"> </w:t>
-      </w:r>
-      <w:r>
-        <w:rPr>
-          <w:rFonts w:ascii="Arial Unicode MS" w:hAnsi="Arial Unicode MS"/>
-          <w:sz w:val="20"/>
-          <w:szCs w:val="20"/>
-        </w:rPr>
-        <w:t>✩</w:t>
-      </w:r>
-      <w:r>
-        <w:rPr>
-          <w:sz w:val="20"/>
-          <w:szCs w:val="20"/>
-        </w:rPr>
-        <w:t xml:space="preserve"> </w:t>
-      </w:r>
-      <w:r>
-        <w:rPr>
-          <w:rFonts w:ascii="Arial Unicode MS" w:hAnsi="Arial Unicode MS"/>
-          <w:sz w:val="20"/>
-          <w:szCs w:val="20"/>
-        </w:rPr>
-        <w:t>✩</w:t>
-      </w:r>
-    </w:p>
-    <w:p>
-      <w:pPr>
-        <w:pStyle w:val="Body"/>
-        <w:rPr>
-          <w:sz w:val="20"/>
-          <w:szCs w:val="20"/>
-        </w:rPr>
-      </w:pPr>
-    </w:p>
-    <w:p>
-      <w:pPr>
-        <w:pStyle w:val="Body"/>
-        <w:rPr>
-          <w:sz w:val="20"/>
-          <w:szCs w:val="20"/>
-        </w:rPr>
-      </w:pPr>
-    </w:p>
-    <w:p>
-      <w:pPr>
-        <w:pStyle w:val="Body"/>
-        <w:rPr>
-          <w:sz w:val="20"/>
-          <w:szCs w:val="20"/>
-        </w:rPr>
-      </w:pPr>
-      <w:r>
-        <w:rPr>
-          <w:b/>
-          <w:bCs/>
-          <w:sz w:val="20"/>
-          <w:szCs w:val="20"/>
-        </w:rPr>
-        <w:t>A1.5</w:t>
-      </w:r>
-      <w:r>
-        <w:rPr>
-          <w:sz w:val="20"/>
-          <w:szCs w:val="20"/>
-        </w:rPr>
-        <w:t xml:space="preserve"> describe the structure of one-dimensional arrays and related concepts, including elements, indexes, and bounds;</w:t>
-      </w:r>
-    </w:p>
-    <w:p>
-      <w:pPr>
-        <w:pStyle w:val="Body"/>
-        <w:rPr>
-          <w:sz w:val="20"/>
-          <w:szCs w:val="20"/>
-        </w:rPr>
-      </w:pPr>
-    </w:p>
-    <w:tbl>
-      <w:tblPr>
-        <w:tblW w:w="12955" w:type="dxa"/>
-        <w:tblInd w:w="108" w:type="dxa"/>
-        <w:tblBorders>
-          <w:top w:val="single" w:sz="2" w:space="0" w:color="000000"/>
-          <w:left w:val="single" w:sz="2" w:space="0" w:color="000000"/>
-          <w:bottom w:val="single" w:sz="2" w:space="0" w:color="000000"/>
-          <w:right w:val="single" w:sz="2" w:space="0" w:color="000000"/>
-          <w:insideH w:val="single" w:sz="2" w:space="0" w:color="000000"/>
-          <w:insideV w:val="single" w:sz="2" w:space="0" w:color="000000"/>
-        </w:tblBorders>
-        <w:shd w:val="clear" w:color="auto" w:fill="BDC0BF"/>
-        <w:tblLayout w:type="fixed"/>
-        <w:tblLook w:val="04A0" w:firstRow="1" w:lastRow="0" w:firstColumn="1" w:lastColumn="0" w:noHBand="0" w:noVBand="1"/>
-      </w:tblPr>
-      <w:tblGrid>
-        <w:gridCol w:w="12955"/>
-      </w:tblGrid>
-      <w:tr>
-        <w:trPr>
-          <w:trHeight w:val="279"/>
-          <w:tblHeader/>
-        </w:trPr>
-        <w:tc>
-          <w:tcPr>
-            <w:tcW w:w="12955" w:type="dxa"/>
-            <w:tcBorders>
-              <w:top w:val="single" w:sz="2" w:space="0" w:color="000000"/>
-              <w:left w:val="single" w:sz="2" w:space="0" w:color="000000"/>
-              <w:bottom w:val="single" w:sz="4" w:space="0" w:color="000000"/>
-              <w:right w:val="single" w:sz="2" w:space="0" w:color="000000"/>
-            </w:tcBorders>
-            <w:shd w:val="clear" w:color="auto" w:fill="BDC0BF"/>
-            <w:tcMar>
-              <w:top w:w="80" w:type="dxa"/>
-              <w:left w:w="80" w:type="dxa"/>
-              <w:bottom w:w="80" w:type="dxa"/>
-              <w:right w:w="80" w:type="dxa"/>
-            </w:tcMar>
-          </w:tcPr>
-          <w:p>
-            <w:pPr>
-              <w:pStyle w:val="TableStyle1"/>
-            </w:pPr>
-            <w:r>
-              <w:t>Evidence:</w:t>
-            </w:r>
-            <w:r>
-              <w:rPr>
-                <w:b w:val="0"/>
-                <w:bCs w:val="0"/>
-              </w:rPr>
-              <w:t xml:space="preserve"> provide link(s) where possible, optionally provide brief explanatory text, add rows as needed</w:t>
-            </w:r>
-          </w:p>
-        </w:tc>
-      </w:tr>
-      <w:tr>
-        <w:tblPrEx>
-          <w:shd w:val="clear" w:color="auto" w:fill="auto"/>
-        </w:tblPrEx>
-        <w:trPr>
-          <w:trHeight w:val="279"/>
-        </w:trPr>
-        <w:tc>
-          <w:tcPr>
-            <w:tcW w:w="12955" w:type="dxa"/>
-            <w:tcBorders>
-              <w:top w:val="single" w:sz="4" w:space="0" w:color="000000"/>
-              <w:left w:val="single" w:sz="2" w:space="0" w:color="000000"/>
-              <w:bottom w:val="single" w:sz="2" w:space="0" w:color="000000"/>
-              <w:right w:val="single" w:sz="2" w:space="0" w:color="000000"/>
-            </w:tcBorders>
-            <w:shd w:val="clear" w:color="auto" w:fill="auto"/>
-            <w:tcMar>
-              <w:top w:w="80" w:type="dxa"/>
-              <w:left w:w="80" w:type="dxa"/>
-              <w:bottom w:w="80" w:type="dxa"/>
-              <w:right w:w="80" w:type="dxa"/>
-            </w:tcMar>
-          </w:tcPr>
-          <w:p/>
-        </w:tc>
-      </w:tr>
-      <w:tr>
-        <w:tblPrEx>
-          <w:shd w:val="clear" w:color="auto" w:fill="auto"/>
-        </w:tblPrEx>
-        <w:trPr>
-          <w:trHeight w:val="279"/>
-        </w:trPr>
-        <w:tc>
-          <w:tcPr>
-            <w:tcW w:w="12955" w:type="dxa"/>
-            <w:tcBorders>
-              <w:top w:val="single" w:sz="2" w:space="0" w:color="000000"/>
-              <w:left w:val="single" w:sz="2" w:space="0" w:color="000000"/>
-              <w:bottom w:val="single" w:sz="2" w:space="0" w:color="000000"/>
-              <w:right w:val="single" w:sz="2" w:space="0" w:color="000000"/>
-            </w:tcBorders>
-            <w:shd w:val="clear" w:color="auto" w:fill="EEEEEE"/>
-            <w:tcMar>
-              <w:top w:w="80" w:type="dxa"/>
-              <w:left w:w="80" w:type="dxa"/>
-              <w:bottom w:w="80" w:type="dxa"/>
-              <w:right w:w="80" w:type="dxa"/>
-            </w:tcMar>
-          </w:tcPr>
-          <w:p/>
-        </w:tc>
-      </w:tr>
-    </w:tbl>
-    <w:p>
-      <w:pPr>
-        <w:pStyle w:val="Body"/>
-        <w:rPr>
-          <w:sz w:val="20"/>
-          <w:szCs w:val="20"/>
-        </w:rPr>
-      </w:pPr>
-    </w:p>
-    <w:p>
-      <w:pPr>
-        <w:pStyle w:val="Body"/>
-        <w:rPr>
-          <w:sz w:val="20"/>
-          <w:szCs w:val="20"/>
-        </w:rPr>
-      </w:pPr>
-    </w:p>
-    <w:p>
-      <w:pPr>
-        <w:pStyle w:val="Body"/>
-        <w:rPr>
-          <w:b/>
-          <w:bCs/>
-          <w:sz w:val="20"/>
-          <w:szCs w:val="20"/>
-        </w:rPr>
-      </w:pPr>
-      <w:r>
-        <w:rPr>
-          <w:b/>
-          <w:bCs/>
-          <w:sz w:val="20"/>
-          <w:szCs w:val="20"/>
-        </w:rPr>
-        <w:t>Overall rating on this standard</w:t>
-      </w:r>
-      <w:r>
-        <w:rPr>
-          <w:sz w:val="20"/>
-          <w:szCs w:val="20"/>
-        </w:rPr>
-        <w:t xml:space="preserve">: </w:t>
-      </w:r>
-      <w:r>
-        <w:rPr>
-          <w:rFonts w:ascii="Arial Unicode MS" w:hAnsi="Arial Unicode MS"/>
-          <w:sz w:val="20"/>
-          <w:szCs w:val="20"/>
-        </w:rPr>
-        <w:t>✩</w:t>
-      </w:r>
-      <w:r>
-        <w:rPr>
-          <w:sz w:val="20"/>
-          <w:szCs w:val="20"/>
-        </w:rPr>
-        <w:t xml:space="preserve"> </w:t>
-      </w:r>
-      <w:r>
-        <w:rPr>
-          <w:rFonts w:ascii="Arial Unicode MS" w:hAnsi="Arial Unicode MS"/>
-          <w:sz w:val="20"/>
-          <w:szCs w:val="20"/>
-        </w:rPr>
-        <w:t>✩</w:t>
-      </w:r>
-      <w:r>
-        <w:rPr>
-          <w:sz w:val="20"/>
-          <w:szCs w:val="20"/>
-        </w:rPr>
-        <w:t xml:space="preserve"> </w:t>
-      </w:r>
-      <w:r>
-        <w:rPr>
-          <w:rFonts w:ascii="Arial Unicode MS" w:hAnsi="Arial Unicode MS"/>
-          <w:sz w:val="20"/>
-          <w:szCs w:val="20"/>
-        </w:rPr>
-        <w:t>✩</w:t>
-      </w:r>
-      <w:r>
-        <w:rPr>
-          <w:sz w:val="20"/>
-          <w:szCs w:val="20"/>
-        </w:rPr>
-        <w:t xml:space="preserve"> </w:t>
-      </w:r>
-      <w:r>
-        <w:rPr>
-          <w:rFonts w:ascii="Arial Unicode MS" w:hAnsi="Arial Unicode MS"/>
-          <w:sz w:val="20"/>
-          <w:szCs w:val="20"/>
-        </w:rPr>
-        <w:t>✩</w:t>
-      </w:r>
-      <w:r>
-        <w:rPr>
-          <w:sz w:val="20"/>
-          <w:szCs w:val="20"/>
-        </w:rPr>
-        <w:t xml:space="preserve"> </w:t>
-      </w:r>
-      <w:r>
-        <w:rPr>
-          <w:rFonts w:ascii="Arial Unicode MS" w:hAnsi="Arial Unicode MS"/>
-          <w:sz w:val="20"/>
-          <w:szCs w:val="20"/>
-        </w:rPr>
-        <w:t>✩</w:t>
-      </w:r>
-    </w:p>
-    <w:p>
-      <w:pPr>
-        <w:pStyle w:val="Body"/>
-        <w:rPr>
-          <w:sz w:val="20"/>
-          <w:szCs w:val="20"/>
-        </w:rPr>
-      </w:pPr>
-    </w:p>
-    <w:p>
-      <w:pPr>
-        <w:pStyle w:val="Body"/>
-        <w:rPr>
-          <w:sz w:val="20"/>
-          <w:szCs w:val="20"/>
-        </w:rPr>
-      </w:pPr>
-    </w:p>
-    <w:p>
-      <w:pPr>
-        <w:pStyle w:val="Body"/>
-        <w:rPr>
-          <w:sz w:val="20"/>
-          <w:szCs w:val="20"/>
-        </w:rPr>
-      </w:pPr>
-      <w:r>
-        <w:rPr>
-          <w:b/>
-          <w:bCs/>
-          <w:sz w:val="20"/>
-          <w:szCs w:val="20"/>
-        </w:rPr>
-        <w:t>A1.6</w:t>
-      </w:r>
-      <w:r>
-        <w:rPr>
-          <w:sz w:val="20"/>
-          <w:szCs w:val="20"/>
-        </w:rPr>
-        <w:t xml:space="preserve"> write programs that declare, initialize, modify, and access one-dimensional arrays.</w:t>
-      </w:r>
-    </w:p>
-    <w:p>
-      <w:pPr>
-        <w:pStyle w:val="Body"/>
-        <w:rPr>
-          <w:sz w:val="20"/>
-          <w:szCs w:val="20"/>
-        </w:rPr>
-      </w:pPr>
-    </w:p>
-    <w:p>
-      <w:pPr>
-        <w:pStyle w:val="Body"/>
-        <w:rPr>
-          <w:sz w:val="20"/>
-          <w:szCs w:val="20"/>
-        </w:rPr>
-      </w:pPr>
-    </w:p>
-    <w:tbl>
-      <w:tblPr>
-        <w:tblW w:w="12955" w:type="dxa"/>
-        <w:tblInd w:w="108" w:type="dxa"/>
-        <w:tblBorders>
-          <w:top w:val="single" w:sz="2" w:space="0" w:color="000000"/>
-          <w:left w:val="single" w:sz="2" w:space="0" w:color="000000"/>
-          <w:bottom w:val="single" w:sz="2" w:space="0" w:color="000000"/>
-          <w:right w:val="single" w:sz="2" w:space="0" w:color="000000"/>
-          <w:insideH w:val="single" w:sz="2" w:space="0" w:color="000000"/>
-          <w:insideV w:val="single" w:sz="2" w:space="0" w:color="000000"/>
-        </w:tblBorders>
-        <w:shd w:val="clear" w:color="auto" w:fill="BDC0BF"/>
-        <w:tblLayout w:type="fixed"/>
-        <w:tblLook w:val="04A0" w:firstRow="1" w:lastRow="0" w:firstColumn="1" w:lastColumn="0" w:noHBand="0" w:noVBand="1"/>
-      </w:tblPr>
-      <w:tblGrid>
-        <w:gridCol w:w="12955"/>
-      </w:tblGrid>
-      <w:tr>
-        <w:trPr>
-          <w:trHeight w:val="279"/>
-          <w:tblHeader/>
-        </w:trPr>
-        <w:tc>
-          <w:tcPr>
-            <w:tcW w:w="12955" w:type="dxa"/>
-            <w:tcBorders>
-              <w:top w:val="single" w:sz="2" w:space="0" w:color="000000"/>
-              <w:left w:val="single" w:sz="2" w:space="0" w:color="000000"/>
-              <w:bottom w:val="single" w:sz="4" w:space="0" w:color="000000"/>
-              <w:right w:val="single" w:sz="2" w:space="0" w:color="000000"/>
-            </w:tcBorders>
-            <w:shd w:val="clear" w:color="auto" w:fill="BDC0BF"/>
-            <w:tcMar>
-              <w:top w:w="80" w:type="dxa"/>
-              <w:left w:w="80" w:type="dxa"/>
-              <w:bottom w:w="80" w:type="dxa"/>
-              <w:right w:w="80" w:type="dxa"/>
-            </w:tcMar>
-          </w:tcPr>
-          <w:p>
-            <w:pPr>
-              <w:pStyle w:val="TableStyle1"/>
-            </w:pPr>
-            <w:r>
-              <w:t>Evidence:</w:t>
-            </w:r>
-            <w:r>
-              <w:rPr>
-                <w:b w:val="0"/>
-                <w:bCs w:val="0"/>
-              </w:rPr>
-              <w:t xml:space="preserve"> provide link(s) where possible, optionally provide brief explanatory text, add rows as needed</w:t>
-            </w:r>
-          </w:p>
-        </w:tc>
-      </w:tr>
-      <w:tr>
-        <w:tblPrEx>
-          <w:shd w:val="clear" w:color="auto" w:fill="auto"/>
-        </w:tblPrEx>
-        <w:trPr>
-          <w:trHeight w:val="279"/>
-        </w:trPr>
-        <w:tc>
-          <w:tcPr>
-            <w:tcW w:w="12955" w:type="dxa"/>
-            <w:tcBorders>
-              <w:top w:val="single" w:sz="4" w:space="0" w:color="000000"/>
-              <w:left w:val="single" w:sz="2" w:space="0" w:color="000000"/>
-              <w:bottom w:val="single" w:sz="2" w:space="0" w:color="000000"/>
-              <w:right w:val="single" w:sz="2" w:space="0" w:color="000000"/>
-            </w:tcBorders>
-            <w:shd w:val="clear" w:color="auto" w:fill="auto"/>
-            <w:tcMar>
-              <w:top w:w="80" w:type="dxa"/>
-              <w:left w:w="80" w:type="dxa"/>
-              <w:bottom w:w="80" w:type="dxa"/>
-              <w:right w:w="80" w:type="dxa"/>
-            </w:tcMar>
-          </w:tcPr>
-          <w:p/>
-        </w:tc>
-      </w:tr>
-      <w:tr>
-        <w:tblPrEx>
-          <w:shd w:val="clear" w:color="auto" w:fill="auto"/>
-        </w:tblPrEx>
-        <w:trPr>
-          <w:trHeight w:val="279"/>
-        </w:trPr>
-        <w:tc>
-          <w:tcPr>
-            <w:tcW w:w="12955" w:type="dxa"/>
-            <w:tcBorders>
-              <w:top w:val="single" w:sz="2" w:space="0" w:color="000000"/>
-              <w:left w:val="single" w:sz="2" w:space="0" w:color="000000"/>
-              <w:bottom w:val="single" w:sz="2" w:space="0" w:color="000000"/>
-              <w:right w:val="single" w:sz="2" w:space="0" w:color="000000"/>
-            </w:tcBorders>
-            <w:shd w:val="clear" w:color="auto" w:fill="EEEEEE"/>
-            <w:tcMar>
-              <w:top w:w="80" w:type="dxa"/>
-              <w:left w:w="80" w:type="dxa"/>
-              <w:bottom w:w="80" w:type="dxa"/>
-              <w:right w:w="80" w:type="dxa"/>
-            </w:tcMar>
-          </w:tcPr>
-          <w:p/>
-        </w:tc>
-      </w:tr>
-    </w:tbl>
-    <w:p>
-      <w:pPr>
-        <w:pStyle w:val="Body"/>
-        <w:rPr>
-          <w:sz w:val="20"/>
-          <w:szCs w:val="20"/>
-        </w:rPr>
-      </w:pPr>
-    </w:p>
-    <w:p>
-      <w:pPr>
-        <w:pStyle w:val="Body"/>
-        <w:rPr>
-          <w:sz w:val="20"/>
-          <w:szCs w:val="20"/>
-        </w:rPr>
-      </w:pPr>
-    </w:p>
-    <w:p>
-      <w:pPr>
-        <w:pStyle w:val="Body"/>
-        <w:rPr>
-          <w:b/>
-          <w:bCs/>
-          <w:sz w:val="20"/>
-          <w:szCs w:val="20"/>
-        </w:rPr>
-      </w:pPr>
-      <w:r>
-        <w:rPr>
-          <w:b/>
-          <w:bCs/>
-          <w:sz w:val="20"/>
-          <w:szCs w:val="20"/>
-        </w:rPr>
-        <w:lastRenderedPageBreak/>
         <w:t>Overall rating on this standard</w:t>
       </w:r>
       <w:r>
@@ -2656,7 +2722,7 @@
       </w:tblGrid>
       <w:tr>
         <w:trPr>
-          <w:trHeight w:val="279"/>
+          <w:trHeight w:val="375"/>
           <w:tblHeader/>
         </w:trPr>
         <w:tc>
@@ -2698,7 +2764,7 @@
           <w:shd w:val="clear" w:color="auto" w:fill="auto"/>
         </w:tblPrEx>
         <w:trPr>
-          <w:trHeight w:val="279"/>
+          <w:trHeight w:val="399"/>
         </w:trPr>
         <w:tc>
           <w:tcPr>
@@ -3140,19 +3206,6 @@
     </w:p>
     <w:p>
       <w:pPr>
-        <w:pStyle w:val="Body"/>
-      </w:pPr>
-      <w:r>
-        <w:rPr>
-          <w:rFonts w:ascii="Arial Unicode MS" w:hAnsi="Arial Unicode MS"/>
-          <w:sz w:val="20"/>
-          <w:szCs w:val="20"/>
-        </w:rPr>
-        <w:br w:type="page"/>
-      </w:r>
-    </w:p>
-    <w:p>
-      <w:pPr>
         <w:pStyle w:val="Heading3"/>
         <w:rPr>
           <w:sz w:val="22"/>
@@ -5188,8 +5241,8 @@
       </w:pPr>
     </w:p>
     <w:sectPr>
-      <w:headerReference w:type="default" r:id="rId8"/>
-      <w:footerReference w:type="default" r:id="rId9"/>
+      <w:headerReference w:type="default" r:id="rId10"/>
+      <w:footerReference w:type="default" r:id="rId11"/>
       <w:pgSz w:w="15840" w:h="12240" w:orient="landscape"/>
       <w:pgMar w:top="1440" w:right="1440" w:bottom="1440" w:left="1440" w:header="720" w:footer="864" w:gutter="0"/>
       <w:cols w:space="720"/>
@@ -5251,7 +5304,7 @@
       <w:rPr>
         <w:noProof/>
       </w:rPr>
-      <w:t>2</w:t>
+      <w:t>3</w:t>
     </w:r>
     <w:r>
       <w:fldChar w:fldCharType="end"/>
@@ -5259,14 +5312,27 @@
     <w:r>
       <w:t xml:space="preserve"> of </w:t>
     </w:r>
-    <w:fldSimple w:instr=" NUMPAGES ">
-      <w:r>
-        <w:rPr>
-          <w:noProof/>
-        </w:rPr>
-        <w:t>8</w:t>
-      </w:r>
-    </w:fldSimple>
+    <w:r>
+      <w:fldChar w:fldCharType="begin"/>
+    </w:r>
+    <w:r>
+      <w:instrText xml:space="preserve"> NUMPAGES </w:instrText>
+    </w:r>
+    <w:r>
+      <w:fldChar w:fldCharType="separate"/>
+    </w:r>
+    <w:r>
+      <w:rPr>
+        <w:noProof/>
+      </w:rPr>
+      <w:t>8</w:t>
+    </w:r>
+    <w:r>
+      <w:rPr>
+        <w:noProof/>
+      </w:rPr>
+      <w:fldChar w:fldCharType="end"/>
+    </w:r>
   </w:p>
 </w:ftr>
 </file>
@@ -5309,8 +5375,21 @@
     </w:r>
     <w:r>
       <w:tab/>
-      <w:t>Name: _______________________________</w:t>
+      <w:t xml:space="preserve">Name: </w:t>
     </w:r>
+    <w:r>
+      <w:t>Ryan Gajer</w:t>
+    </w:r>
+  </w:p>
+  <w:p>
+    <w:pPr>
+      <w:pStyle w:val="HeaderFooter"/>
+      <w:tabs>
+        <w:tab w:val="clear" w:pos="9020"/>
+        <w:tab w:val="center" w:pos="6480"/>
+        <w:tab w:val="right" w:pos="12960"/>
+      </w:tabs>
+    </w:pPr>
   </w:p>
 </w:hdr>
 </file>
@@ -6097,6 +6176,56 @@
       <w:b/>
       <w:bCs/>
       <w:color w:val="000000"/>
+    </w:rPr>
+  </w:style>
+  <w:style w:type="paragraph" w:styleId="Header">
+    <w:name w:val="header"/>
+    <w:basedOn w:val="Normal"/>
+    <w:link w:val="HeaderChar"/>
+    <w:uiPriority w:val="99"/>
+    <w:unhideWhenUsed/>
+    <w:rsid w:val="007A2032"/>
+    <w:pPr>
+      <w:tabs>
+        <w:tab w:val="center" w:pos="4680"/>
+        <w:tab w:val="right" w:pos="9360"/>
+      </w:tabs>
+    </w:pPr>
+  </w:style>
+  <w:style w:type="character" w:customStyle="1" w:styleId="HeaderChar">
+    <w:name w:val="Header Char"/>
+    <w:basedOn w:val="DefaultParagraphFont"/>
+    <w:link w:val="Header"/>
+    <w:uiPriority w:val="99"/>
+    <w:rsid w:val="007A2032"/>
+    <w:rPr>
+      <w:sz w:val="24"/>
+      <w:szCs w:val="24"/>
+    </w:rPr>
+  </w:style>
+  <w:style w:type="paragraph" w:styleId="Footer">
+    <w:name w:val="footer"/>
+    <w:basedOn w:val="Normal"/>
+    <w:link w:val="FooterChar"/>
+    <w:uiPriority w:val="99"/>
+    <w:unhideWhenUsed/>
+    <w:rsid w:val="007A2032"/>
+    <w:pPr>
+      <w:tabs>
+        <w:tab w:val="center" w:pos="4680"/>
+        <w:tab w:val="right" w:pos="9360"/>
+      </w:tabs>
+    </w:pPr>
+  </w:style>
+  <w:style w:type="character" w:customStyle="1" w:styleId="FooterChar">
+    <w:name w:val="Footer Char"/>
+    <w:basedOn w:val="DefaultParagraphFont"/>
+    <w:link w:val="Footer"/>
+    <w:uiPriority w:val="99"/>
+    <w:rsid w:val="007A2032"/>
+    <w:rPr>
+      <w:sz w:val="24"/>
+      <w:szCs w:val="24"/>
     </w:rPr>
   </w:style>
 </w:styles>

</xml_diff>